<commit_message>
Acréscimo do método scrum no projeto.
Acréscimo do método scrum no projeto.
</commit_message>
<xml_diff>
--- a/Documentação/PropostaSIColetaLixo.docx
+++ b/Documentação/PropostaSIColetaLixo.docx
@@ -14,6 +14,13 @@
           <w:sz w:val="32"/>
           <w:szCs w:val="32"/>
         </w:rPr>
+        <w:t xml:space="preserve">2) </w:t>
+      </w:r>
+      <w:r>
+        <w:rPr>
+          <w:sz w:val="32"/>
+          <w:szCs w:val="32"/>
+        </w:rPr>
         <w:t>No projeto irá seguir o ciclo de vida de software modelo espiral</w:t>
       </w:r>
       <w:r>
@@ -59,8 +66,6 @@
         </w:rPr>
         <w:t xml:space="preserve"> e de maior necessidade.</w:t>
       </w:r>
-      <w:bookmarkStart w:id="0" w:name="_GoBack"/>
-      <w:bookmarkEnd w:id="0"/>
     </w:p>
     <w:p>
       <w:pPr>
@@ -245,6 +250,7 @@
           <w:sz w:val="32"/>
           <w:szCs w:val="32"/>
         </w:rPr>
+        <w:lastRenderedPageBreak/>
         <w:t>2º Análise de Riscos</w:t>
       </w:r>
     </w:p>
@@ -265,7 +271,6 @@
           <w:sz w:val="32"/>
           <w:szCs w:val="32"/>
         </w:rPr>
-        <w:lastRenderedPageBreak/>
         <w:t xml:space="preserve">Avaliar impactos e probabilidade na execução das tarefas distribuídas </w:t>
       </w:r>
     </w:p>
@@ -465,6 +470,111 @@
         </w:rPr>
         <w:t>Replanejamento das ferramentas que foram usadas e o que pode ajustar para melhoria.</w:t>
       </w:r>
+    </w:p>
+    <w:p>
+      <w:pPr>
+        <w:rPr>
+          <w:sz w:val="32"/>
+          <w:szCs w:val="32"/>
+        </w:rPr>
+      </w:pPr>
+    </w:p>
+    <w:p>
+      <w:pPr>
+        <w:rPr>
+          <w:sz w:val="32"/>
+          <w:szCs w:val="32"/>
+        </w:rPr>
+      </w:pPr>
+    </w:p>
+    <w:p>
+      <w:pPr>
+        <w:rPr>
+          <w:sz w:val="32"/>
+          <w:szCs w:val="32"/>
+        </w:rPr>
+      </w:pPr>
+    </w:p>
+    <w:p>
+      <w:pPr>
+        <w:rPr>
+          <w:sz w:val="32"/>
+          <w:szCs w:val="32"/>
+        </w:rPr>
+      </w:pPr>
+    </w:p>
+    <w:p>
+      <w:pPr>
+        <w:rPr>
+          <w:sz w:val="32"/>
+          <w:szCs w:val="32"/>
+        </w:rPr>
+      </w:pPr>
+    </w:p>
+    <w:p>
+      <w:pPr>
+        <w:rPr>
+          <w:sz w:val="32"/>
+          <w:szCs w:val="32"/>
+        </w:rPr>
+      </w:pPr>
+    </w:p>
+    <w:p>
+      <w:pPr>
+        <w:rPr>
+          <w:sz w:val="32"/>
+          <w:szCs w:val="32"/>
+        </w:rPr>
+      </w:pPr>
+    </w:p>
+    <w:p>
+      <w:pPr>
+        <w:rPr>
+          <w:sz w:val="32"/>
+          <w:szCs w:val="32"/>
+        </w:rPr>
+      </w:pPr>
+    </w:p>
+    <w:p>
+      <w:pPr>
+        <w:rPr>
+          <w:sz w:val="32"/>
+          <w:szCs w:val="32"/>
+        </w:rPr>
+      </w:pPr>
+    </w:p>
+    <w:p>
+      <w:pPr>
+        <w:rPr>
+          <w:sz w:val="32"/>
+          <w:szCs w:val="32"/>
+        </w:rPr>
+      </w:pPr>
+    </w:p>
+    <w:p>
+      <w:pPr>
+        <w:rPr>
+          <w:sz w:val="32"/>
+          <w:szCs w:val="32"/>
+        </w:rPr>
+      </w:pPr>
+    </w:p>
+    <w:p>
+      <w:pPr>
+        <w:rPr>
+          <w:sz w:val="32"/>
+          <w:szCs w:val="32"/>
+        </w:rPr>
+      </w:pPr>
+      <w:r>
+        <w:rPr>
+          <w:sz w:val="32"/>
+          <w:szCs w:val="32"/>
+        </w:rPr>
+        <w:t>3) O scrum será a metodologia usada no projeto por ser uma metodologia que segue bem parecido ao ciclo escolhido, nele terá entregas pequenas porem rápidas que irão ir cumprindo as necessidades do cliente e ver rapidamente o que pode ser melhorado, mantido e descartado.</w:t>
+      </w:r>
+      <w:bookmarkStart w:id="0" w:name="_GoBack"/>
+      <w:bookmarkEnd w:id="0"/>
     </w:p>
     <w:sectPr>
       <w:pgSz w:w="11906" w:h="16838"/>

</xml_diff>

<commit_message>
Criação da organização da equipe.
Criação da organização da equipe.
</commit_message>
<xml_diff>
--- a/Documentação/PropostaSIColetaLixo.docx
+++ b/Documentação/PropostaSIColetaLixo.docx
@@ -572,6 +572,37 @@
           <w:szCs w:val="32"/>
         </w:rPr>
         <w:t>3) O scrum será a metodologia usada no projeto por ser uma metodologia que segue bem parecido ao ciclo escolhido, nele terá entregas pequenas porem rápidas que irão ir cumprindo as necessidades do cliente e ver rapidamente o que pode ser melhorado, mantido e descartado.</w:t>
+      </w:r>
+    </w:p>
+    <w:p>
+      <w:pPr>
+        <w:rPr>
+          <w:sz w:val="32"/>
+          <w:szCs w:val="32"/>
+        </w:rPr>
+      </w:pPr>
+    </w:p>
+    <w:p>
+      <w:pPr>
+        <w:rPr>
+          <w:sz w:val="32"/>
+          <w:szCs w:val="32"/>
+        </w:rPr>
+      </w:pPr>
+    </w:p>
+    <w:p>
+      <w:pPr>
+        <w:rPr>
+          <w:sz w:val="32"/>
+          <w:szCs w:val="32"/>
+        </w:rPr>
+      </w:pPr>
+      <w:r>
+        <w:rPr>
+          <w:sz w:val="32"/>
+          <w:szCs w:val="32"/>
+        </w:rPr>
+        <w:t xml:space="preserve">4) A organização do projeto será feita de acordo com o scrum, será feita a lista de requisitos e prioridades definidas pelo Product Owner, após vem as tarefas que ele determinou será feita pela equipe, será feita as reuniões diárias para verificar se tudo está dentro dos conformes. </w:t>
       </w:r>
       <w:bookmarkStart w:id="0" w:name="_GoBack"/>
       <w:bookmarkEnd w:id="0"/>

</xml_diff>